<commit_message>
req 3 final final
</commit_message>
<xml_diff>
--- a/Docs/AnalisisComplejidad.docx
+++ b/Docs/AnalisisComplejidad.docx
@@ -2462,6 +2462,507 @@
               </w:rPr>
               <w:t>1470,25</w:t>
             </w:r>
+          </w:p>
+        </w:tc>
+      </w:tr>
+    </w:tbl>
+    <w:p/>
+    <w:p>
+      <w:r>
+        <w:t>Tabla pruebas de tiempo de Kevin Fernando.</w:t>
+      </w:r>
+    </w:p>
+    <w:tbl>
+      <w:tblPr>
+        <w:tblStyle w:val="Tablaconcuadrcula"/>
+        <w:tblW w:w="0" w:type="auto"/>
+        <w:tblLook w:val="04A0" w:firstRow="1" w:lastRow="0" w:firstColumn="1" w:lastColumn="0" w:noHBand="0" w:noVBand="1"/>
+      </w:tblPr>
+      <w:tblGrid>
+        <w:gridCol w:w="1261"/>
+        <w:gridCol w:w="1261"/>
+        <w:gridCol w:w="1261"/>
+        <w:gridCol w:w="1261"/>
+        <w:gridCol w:w="1261"/>
+        <w:gridCol w:w="1261"/>
+        <w:gridCol w:w="1262"/>
+      </w:tblGrid>
+      <w:tr>
+        <w:tc>
+          <w:tcPr>
+            <w:tcW w:w="1261" w:type="dxa"/>
+            <w:shd w:val="clear" w:color="auto" w:fill="B4C6E7" w:themeFill="accent1" w:themeFillTint="66"/>
+          </w:tcPr>
+          <w:p>
+            <w:pPr>
+              <w:jc w:val="center"/>
+              <w:rPr>
+                <w:b/>
+                <w:bCs/>
+              </w:rPr>
+            </w:pPr>
+            <w:proofErr w:type="spellStart"/>
+            <w:r>
+              <w:rPr>
+                <w:b/>
+                <w:bCs/>
+              </w:rPr>
+              <w:t>Size</w:t>
+            </w:r>
+            <w:proofErr w:type="spellEnd"/>
+          </w:p>
+        </w:tc>
+        <w:tc>
+          <w:tcPr>
+            <w:tcW w:w="1261" w:type="dxa"/>
+            <w:shd w:val="clear" w:color="auto" w:fill="B4C6E7" w:themeFill="accent1" w:themeFillTint="66"/>
+          </w:tcPr>
+          <w:p>
+            <w:pPr>
+              <w:jc w:val="center"/>
+              <w:rPr>
+                <w:b/>
+                <w:bCs/>
+              </w:rPr>
+            </w:pPr>
+            <w:r>
+              <w:rPr>
+                <w:b/>
+                <w:bCs/>
+              </w:rPr>
+              <w:t>Req1 (ms)</w:t>
+            </w:r>
+          </w:p>
+        </w:tc>
+        <w:tc>
+          <w:tcPr>
+            <w:tcW w:w="1261" w:type="dxa"/>
+            <w:shd w:val="clear" w:color="auto" w:fill="B4C6E7" w:themeFill="accent1" w:themeFillTint="66"/>
+          </w:tcPr>
+          <w:p>
+            <w:pPr>
+              <w:jc w:val="center"/>
+              <w:rPr>
+                <w:b/>
+                <w:bCs/>
+              </w:rPr>
+            </w:pPr>
+            <w:r>
+              <w:rPr>
+                <w:b/>
+                <w:bCs/>
+              </w:rPr>
+              <w:t>Req</w:t>
+            </w:r>
+            <w:r>
+              <w:rPr>
+                <w:b/>
+                <w:bCs/>
+              </w:rPr>
+              <w:t>2</w:t>
+            </w:r>
+            <w:r>
+              <w:rPr>
+                <w:b/>
+                <w:bCs/>
+              </w:rPr>
+              <w:t xml:space="preserve"> (ms)</w:t>
+            </w:r>
+          </w:p>
+        </w:tc>
+        <w:tc>
+          <w:tcPr>
+            <w:tcW w:w="1261" w:type="dxa"/>
+            <w:shd w:val="clear" w:color="auto" w:fill="B4C6E7" w:themeFill="accent1" w:themeFillTint="66"/>
+          </w:tcPr>
+          <w:p>
+            <w:pPr>
+              <w:jc w:val="center"/>
+              <w:rPr>
+                <w:b/>
+                <w:bCs/>
+              </w:rPr>
+            </w:pPr>
+            <w:r>
+              <w:rPr>
+                <w:b/>
+                <w:bCs/>
+              </w:rPr>
+              <w:t>Req</w:t>
+            </w:r>
+            <w:r>
+              <w:rPr>
+                <w:b/>
+                <w:bCs/>
+              </w:rPr>
+              <w:t>3</w:t>
+            </w:r>
+            <w:r>
+              <w:rPr>
+                <w:b/>
+                <w:bCs/>
+              </w:rPr>
+              <w:t xml:space="preserve"> (ms)</w:t>
+            </w:r>
+          </w:p>
+        </w:tc>
+        <w:tc>
+          <w:tcPr>
+            <w:tcW w:w="1261" w:type="dxa"/>
+            <w:shd w:val="clear" w:color="auto" w:fill="B4C6E7" w:themeFill="accent1" w:themeFillTint="66"/>
+          </w:tcPr>
+          <w:p>
+            <w:pPr>
+              <w:jc w:val="center"/>
+              <w:rPr>
+                <w:b/>
+                <w:bCs/>
+              </w:rPr>
+            </w:pPr>
+            <w:r>
+              <w:rPr>
+                <w:b/>
+                <w:bCs/>
+              </w:rPr>
+              <w:t>Req</w:t>
+            </w:r>
+            <w:r>
+              <w:rPr>
+                <w:b/>
+                <w:bCs/>
+              </w:rPr>
+              <w:t>4</w:t>
+            </w:r>
+            <w:r>
+              <w:rPr>
+                <w:b/>
+                <w:bCs/>
+              </w:rPr>
+              <w:t xml:space="preserve"> (ms)</w:t>
+            </w:r>
+          </w:p>
+        </w:tc>
+        <w:tc>
+          <w:tcPr>
+            <w:tcW w:w="1261" w:type="dxa"/>
+            <w:shd w:val="clear" w:color="auto" w:fill="B4C6E7" w:themeFill="accent1" w:themeFillTint="66"/>
+          </w:tcPr>
+          <w:p>
+            <w:pPr>
+              <w:jc w:val="center"/>
+              <w:rPr>
+                <w:b/>
+                <w:bCs/>
+              </w:rPr>
+            </w:pPr>
+            <w:r>
+              <w:rPr>
+                <w:b/>
+                <w:bCs/>
+              </w:rPr>
+              <w:t>Req</w:t>
+            </w:r>
+            <w:r>
+              <w:rPr>
+                <w:b/>
+                <w:bCs/>
+              </w:rPr>
+              <w:t>5</w:t>
+            </w:r>
+            <w:r>
+              <w:rPr>
+                <w:b/>
+                <w:bCs/>
+              </w:rPr>
+              <w:t xml:space="preserve"> (ms)</w:t>
+            </w:r>
+          </w:p>
+        </w:tc>
+        <w:tc>
+          <w:tcPr>
+            <w:tcW w:w="1262" w:type="dxa"/>
+            <w:shd w:val="clear" w:color="auto" w:fill="B4C6E7" w:themeFill="accent1" w:themeFillTint="66"/>
+          </w:tcPr>
+          <w:p>
+            <w:pPr>
+              <w:jc w:val="center"/>
+              <w:rPr>
+                <w:b/>
+                <w:bCs/>
+              </w:rPr>
+            </w:pPr>
+            <w:r>
+              <w:rPr>
+                <w:b/>
+                <w:bCs/>
+              </w:rPr>
+              <w:t>Req</w:t>
+            </w:r>
+            <w:r>
+              <w:rPr>
+                <w:b/>
+                <w:bCs/>
+              </w:rPr>
+              <w:t>6</w:t>
+            </w:r>
+            <w:r>
+              <w:rPr>
+                <w:b/>
+                <w:bCs/>
+              </w:rPr>
+              <w:t xml:space="preserve"> (ms)</w:t>
+            </w:r>
+          </w:p>
+        </w:tc>
+      </w:tr>
+      <w:tr>
+        <w:tc>
+          <w:tcPr>
+            <w:tcW w:w="1261" w:type="dxa"/>
+          </w:tcPr>
+          <w:p>
+            <w:pPr>
+              <w:jc w:val="center"/>
+              <w:rPr>
+                <w:b/>
+                <w:bCs/>
+              </w:rPr>
+            </w:pPr>
+            <w:r>
+              <w:rPr>
+                <w:b/>
+                <w:bCs/>
+              </w:rPr>
+              <w:t>Small</w:t>
+            </w:r>
+          </w:p>
+        </w:tc>
+        <w:tc>
+          <w:tcPr>
+            <w:tcW w:w="1261" w:type="dxa"/>
+          </w:tcPr>
+          <w:p>
+            <w:pPr>
+              <w:jc w:val="center"/>
+            </w:pPr>
+          </w:p>
+        </w:tc>
+        <w:tc>
+          <w:tcPr>
+            <w:tcW w:w="1261" w:type="dxa"/>
+          </w:tcPr>
+          <w:p>
+            <w:pPr>
+              <w:jc w:val="center"/>
+            </w:pPr>
+          </w:p>
+        </w:tc>
+        <w:tc>
+          <w:tcPr>
+            <w:tcW w:w="1261" w:type="dxa"/>
+          </w:tcPr>
+          <w:p>
+            <w:pPr>
+              <w:jc w:val="center"/>
+            </w:pPr>
+          </w:p>
+        </w:tc>
+        <w:tc>
+          <w:tcPr>
+            <w:tcW w:w="1261" w:type="dxa"/>
+          </w:tcPr>
+          <w:p>
+            <w:pPr>
+              <w:jc w:val="center"/>
+            </w:pPr>
+          </w:p>
+        </w:tc>
+        <w:tc>
+          <w:tcPr>
+            <w:tcW w:w="1261" w:type="dxa"/>
+          </w:tcPr>
+          <w:p>
+            <w:pPr>
+              <w:jc w:val="center"/>
+            </w:pPr>
+          </w:p>
+        </w:tc>
+        <w:tc>
+          <w:tcPr>
+            <w:tcW w:w="1262" w:type="dxa"/>
+          </w:tcPr>
+          <w:p>
+            <w:pPr>
+              <w:jc w:val="center"/>
+            </w:pPr>
+          </w:p>
+        </w:tc>
+      </w:tr>
+      <w:tr>
+        <w:tc>
+          <w:tcPr>
+            <w:tcW w:w="1261" w:type="dxa"/>
+          </w:tcPr>
+          <w:p>
+            <w:pPr>
+              <w:jc w:val="center"/>
+              <w:rPr>
+                <w:b/>
+                <w:bCs/>
+              </w:rPr>
+            </w:pPr>
+            <w:r>
+              <w:rPr>
+                <w:b/>
+                <w:bCs/>
+              </w:rPr>
+              <w:t>50%</w:t>
+            </w:r>
+          </w:p>
+        </w:tc>
+        <w:tc>
+          <w:tcPr>
+            <w:tcW w:w="1261" w:type="dxa"/>
+          </w:tcPr>
+          <w:p>
+            <w:pPr>
+              <w:jc w:val="center"/>
+            </w:pPr>
+          </w:p>
+        </w:tc>
+        <w:tc>
+          <w:tcPr>
+            <w:tcW w:w="1261" w:type="dxa"/>
+          </w:tcPr>
+          <w:p>
+            <w:pPr>
+              <w:jc w:val="center"/>
+            </w:pPr>
+          </w:p>
+        </w:tc>
+        <w:tc>
+          <w:tcPr>
+            <w:tcW w:w="1261" w:type="dxa"/>
+          </w:tcPr>
+          <w:p>
+            <w:pPr>
+              <w:jc w:val="center"/>
+            </w:pPr>
+          </w:p>
+        </w:tc>
+        <w:tc>
+          <w:tcPr>
+            <w:tcW w:w="1261" w:type="dxa"/>
+          </w:tcPr>
+          <w:p>
+            <w:pPr>
+              <w:jc w:val="center"/>
+            </w:pPr>
+          </w:p>
+        </w:tc>
+        <w:tc>
+          <w:tcPr>
+            <w:tcW w:w="1261" w:type="dxa"/>
+          </w:tcPr>
+          <w:p>
+            <w:pPr>
+              <w:jc w:val="center"/>
+            </w:pPr>
+          </w:p>
+        </w:tc>
+        <w:tc>
+          <w:tcPr>
+            <w:tcW w:w="1262" w:type="dxa"/>
+          </w:tcPr>
+          <w:p>
+            <w:pPr>
+              <w:jc w:val="center"/>
+            </w:pPr>
+          </w:p>
+        </w:tc>
+      </w:tr>
+      <w:tr>
+        <w:tc>
+          <w:tcPr>
+            <w:tcW w:w="1261" w:type="dxa"/>
+          </w:tcPr>
+          <w:p>
+            <w:pPr>
+              <w:jc w:val="center"/>
+              <w:rPr>
+                <w:b/>
+                <w:bCs/>
+              </w:rPr>
+            </w:pPr>
+            <w:proofErr w:type="spellStart"/>
+            <w:r>
+              <w:rPr>
+                <w:b/>
+                <w:bCs/>
+              </w:rPr>
+              <w:t>Large</w:t>
+            </w:r>
+            <w:proofErr w:type="spellEnd"/>
+          </w:p>
+        </w:tc>
+        <w:tc>
+          <w:tcPr>
+            <w:tcW w:w="1261" w:type="dxa"/>
+          </w:tcPr>
+          <w:p>
+            <w:pPr>
+              <w:jc w:val="center"/>
+            </w:pPr>
+          </w:p>
+        </w:tc>
+        <w:tc>
+          <w:tcPr>
+            <w:tcW w:w="1261" w:type="dxa"/>
+          </w:tcPr>
+          <w:p>
+            <w:pPr>
+              <w:jc w:val="center"/>
+            </w:pPr>
+          </w:p>
+        </w:tc>
+        <w:tc>
+          <w:tcPr>
+            <w:tcW w:w="1261" w:type="dxa"/>
+          </w:tcPr>
+          <w:p>
+            <w:pPr>
+              <w:jc w:val="center"/>
+            </w:pPr>
+          </w:p>
+        </w:tc>
+        <w:tc>
+          <w:tcPr>
+            <w:tcW w:w="1261" w:type="dxa"/>
+          </w:tcPr>
+          <w:p>
+            <w:pPr>
+              <w:jc w:val="center"/>
+            </w:pPr>
+          </w:p>
+        </w:tc>
+        <w:tc>
+          <w:tcPr>
+            <w:tcW w:w="1261" w:type="dxa"/>
+          </w:tcPr>
+          <w:p>
+            <w:pPr>
+              <w:jc w:val="center"/>
+            </w:pPr>
+          </w:p>
+        </w:tc>
+        <w:tc>
+          <w:tcPr>
+            <w:tcW w:w="1262" w:type="dxa"/>
+          </w:tcPr>
+          <w:p>
+            <w:pPr>
+              <w:jc w:val="center"/>
+            </w:pPr>
           </w:p>
         </w:tc>
       </w:tr>
@@ -2937,7 +3438,6 @@
         <w:rPr>
           <w:noProof/>
         </w:rPr>
-        <w:lastRenderedPageBreak/>
         <mc:AlternateContent>
           <mc:Choice Requires="wpi">
             <w:drawing>
@@ -3766,7 +4266,19 @@
         <w:rPr>
           <w:noProof/>
         </w:rPr>
-        <w:t>pero con algunas modificaciones. Se utilizó :</w:t>
+        <w:t>pero con algunas modificaciones. Se utiliz</w:t>
+      </w:r>
+      <w:r>
+        <w:rPr>
+          <w:noProof/>
+        </w:rPr>
+        <w:t>aron dos indices, uno tiene el nombre del artista como llave y el ID como valor, y el otro tiene el ID del artista como llave y las obras asociadas como valor</w:t>
+      </w:r>
+      <w:r>
+        <w:rPr>
+          <w:noProof/>
+        </w:rPr>
+        <w:t>:</w:t>
       </w:r>
     </w:p>
     <w:p>
@@ -4474,7 +4986,14 @@
         <w:rPr>
           <w:noProof/>
         </w:rPr>
-        <w:t xml:space="preserve">nacionalidad y de valor una lista y hacer addlast a la lista con la obra, en obrasTotales </w:t>
+        <w:t xml:space="preserve">nacionalidad y de valor una lista y hacer addlast a la lista con </w:t>
+      </w:r>
+      <w:r>
+        <w:rPr>
+          <w:noProof/>
+        </w:rPr>
+        <w:lastRenderedPageBreak/>
+        <w:t xml:space="preserve">la obra, en obrasTotales </w:t>
       </w:r>
       <w:r>
         <w:rPr>
@@ -6239,6 +6758,7 @@
         <w:rPr>
           <w:noProof/>
         </w:rPr>
+        <w:lastRenderedPageBreak/>
         <w:drawing>
           <wp:inline distT="0" distB="0" distL="0" distR="0" wp14:anchorId="04510993" wp14:editId="7D84679B">
             <wp:extent cx="2428301" cy="1235033"/>
@@ -6425,7 +6945,6 @@
         <w:rPr>
           <w:noProof/>
         </w:rPr>
-        <w:lastRenderedPageBreak/>
         <mc:AlternateContent>
           <mc:Choice Requires="wpi">
             <w:drawing>
@@ -7637,6 +8156,7 @@
         <w:rPr>
           <w:noProof/>
         </w:rPr>
+        <w:lastRenderedPageBreak/>
         <w:drawing>
           <wp:inline distT="0" distB="0" distL="0" distR="0" wp14:anchorId="04812CFB" wp14:editId="6AA74E01">
             <wp:extent cx="4572000" cy="2743200"/>
@@ -13241,7 +13761,7 @@
     </inkml:brush>
   </inkml:definitions>
   <inkml:trace contextRef="#ctx0" brushRef="#br0">18 37 2617,'0'0'6813,"0"8"-6298,0 23 158,0 51 502,-11 91-1,5-99-1217,6-43-4886,0-36 1111</inkml:trace>
-  <inkml:trace contextRef="#ctx0" brushRef="#br0" timeOffset="517.43">298 262 5617,'0'0'6724,"0"0"-6558,38-1 170,55-2 262,-1 0-4958,-86 3 608</inkml:trace>
+  <inkml:trace contextRef="#ctx0" brushRef="#br0" timeOffset="517.42">298 262 5617,'0'0'6724,"0"0"-6558,38-1 170,55-2 262,-1 0-4958,-86 3 608</inkml:trace>
   <inkml:trace contextRef="#ctx0" brushRef="#br0" timeOffset="2626.6">885 1 2961,'0'0'9031,"-24"14"-7835,12 1-1024,0 1 0,1 0 0,0 0 0,2 1 0,0 1 0,0 0 0,-6 23 0,11-28-177,0 0 0,1 0 1,0 0-1,2 0 1,-1 1-1,1-1 0,1 1 1,1-1-1,0 1 1,0-1-1,5 20 0,-1-21-15,0 0-1,0-1 1,1 1 0,1-1-1,0 0 1,0-1-1,1 0 1,0 0-1,15 12 1,-9-9-479,0 0 0,2-1 0,-1-1 0,1 0 0,27 12 0,-24-15-1433</inkml:trace>
 </inkml:ink>
 </file>
@@ -13931,7 +14451,7 @@
   </inkml:definitions>
   <inkml:trace contextRef="#ctx0" brushRef="#br0">169 141 744,'0'0'9062,"-9"-19"-3301,2 20-5727,1 0-1,0 0 0,0 0 1,-1 1-1,1 0 1,0 0-1,0 1 0,1 0 1,-1 0-1,0 0 0,1 1 1,0-1-1,0 1 0,0 1 1,0-1-1,1 1 1,0 0-1,-1 0 0,2 0 1,-1 0-1,1 1 0,-4 6 1,1-1-17,1 0 0,0 0 0,0 0 0,1 1 0,1-1-1,0 1 1,1 0 0,0 0 0,0 0 0,2 0 0,-1 14 0,3-20-19,0-1 0,0 0 0,0 1 0,0-1 0,1 0-1,0 0 1,0 0 0,0 0 0,1-1 0,-1 1 0,1-1 0,0 0 0,1 0 0,-1 0-1,1-1 1,8 6 0,1 1-35,1-2-1,0 1 0,0-2 1,24 9-1,-35-14 35,0 0 0,0-1 0,1 0 1,-1 0-1,0 0 0,0 0 0,1-1 0,-1 1 0,0-1 0,1 0 0,-1-1 0,0 1 1,1-1-1,-1 0 0,0 0 0,0 0 0,0 0 0,1-1 0,-1 1 0,-1-1 0,1 0 1,0-1-1,0 1 0,-1-1 0,1 1 0,-1-1 0,0 0 0,0 0 0,0-1 0,0 1 1,-1 0-1,1-1 0,-1 0 0,0 0 0,3-7 0,2-4 12,-2 0 0,0 0 0,0 0 0,-1 0 0,-1-1 1,-1 0-1,0 1 0,-1-1 0,-1-25 0,0 38-12,-1 0 1,1 0 0,0 0-1,-1 0 1,0 0 0,0 0-1,0 0 1,0 0-1,0 0 1,-1 0 0,1 0-1,-1 1 1,0-1 0,0 1-1,0-1 1,-2-1-1,-2-2 7,0 1 1,0 0-1,-1 1 0,1 0 0,-1 0 0,-9-4 0,-7-1-59,-1 0 0,-48-9-1,71 17-98,0 1-1,0-1 0,0 1 0,0 0 0,0-1 1,0 1-1,0 0 0,0-1 0,0 1 0,0 0 1,0 0-1,0 0 0,0 0 0,0 0 0,0 0 1,0 0-1,0 1 0,0-1 0,0 0 1,0 0-1,0 1 0,1-1 0,-1 1 0,0-1 1,0 1-1,0-1 0,0 1 0,0-1 0,1 1 1,-1 0-1,0-1 0,1 1 0,-1 0 0,0 0 1,1 0-1,-1-1 0,1 1 0,-1 0 0,1 0 1,-1 1-1,-4 10-2564</inkml:trace>
   <inkml:trace contextRef="#ctx0" brushRef="#br0" timeOffset="605.16">624 56 4609,'0'0'6667,"-9"1"-5732,4-1-837,0 0 1,0 0-1,0 1 1,0 0-1,0 0 1,0 1 0,0-1-1,1 1 1,-1 0-1,0 0 1,1 1-1,0-1 1,0 1-1,-1 0 1,1 0 0,1 0-1,-1 1 1,1 0-1,-1-1 1,-4 8-1,-2 2-30,1 1 0,0 0 0,0 0-1,1 1 1,1 1 0,1-1-1,0 1 1,1 0 0,1 0 0,0 0-1,1 1 1,1 0 0,1-1-1,0 1 1,1 0 0,1 0 0,3 19-1,1-22-232,1 0-1,0 0 0,1 0 1,0-1-1,2 0 0,-1 0 1,1-1-1,20 20 0,-5-3-3289,-18-22 1113,0-3-1452</inkml:trace>
-  <inkml:trace contextRef="#ctx0" brushRef="#br0" timeOffset="1191.63">664 228 3385,'0'0'5509,"4"2"-5289,-1 0-158,1-1 1,-1 0-1,1 0 0,-1 0 1,1 0-1,-1-1 0,1 1 1,0-1-1,0 0 0,-1 0 1,1 0-1,0-1 0,-1 1 1,1-1-1,0 0 0,-1 0 1,1 0-1,-1 0 0,0-1 1,1 1-1,-1-1 0,0 0 1,0 0-1,3-3 0,-2 2-33,0 1-1,0-2 0,0 1 1,-1 0-1,0-1 0,0 0 1,0 1-1,0-1 0,0 0 0,-1-1 1,1 1-1,-1 0 0,0-1 1,-1 1-1,1-1 0,-1 0 1,0 0-1,0 1 0,0-8 0,-1 12 195,-3 25-24,-6 22-143,2 1 1,2 0-1,2 95 1,3-109-279,0-33 157,0-1 1,0 1-1,0-1 1,0 1-1,0-1 1,0 1-1,0-1 1,-1 0-1,1 1 1,0-1-1,0 1 1,0-1-1,-1 1 1,1-1-1,0 0 1,-1 1-1,1-1 1,0 0-1,-1 1 1,1-1-1,-1 0 1,1 0-1,0 1 1,-1-1-1,1 0 1,-1 0-1,1 1 1,-1-1-1,1 0 1,-1 0-1,1 0 1,0 0-1,-1 0 1,1 0-1,-1 0 1,1 0-1,-1 0 1,1 0-1,-1 0 1,1 0-1,-1 0 0,0-1 1,-2 1-862,0 0-1269</inkml:trace>
+  <inkml:trace contextRef="#ctx0" brushRef="#br0" timeOffset="1191.62">664 228 3385,'0'0'5509,"4"2"-5289,-1 0-158,1-1 1,-1 0-1,1 0 0,-1 0 1,1 0-1,-1-1 0,1 1 1,0-1-1,0 0 0,-1 0 1,1 0-1,0-1 0,-1 1 1,1-1-1,0 0 0,-1 0 1,1 0-1,-1 0 0,0-1 1,1 1-1,-1-1 0,0 0 1,0 0-1,3-3 0,-2 2-33,0 1-1,0-2 0,0 1 1,-1 0-1,0-1 0,0 0 1,0 1-1,0-1 0,0 0 0,-1-1 1,1 1-1,-1 0 0,0-1 1,-1 1-1,1-1 0,-1 0 1,0 0-1,0 1 0,0-8 0,-1 12 195,-3 25-24,-6 22-143,2 1 1,2 0-1,2 95 1,3-109-279,0-33 157,0-1 1,0 1-1,0-1 1,0 1-1,0-1 1,0 1-1,0-1 1,-1 0-1,1 1 1,0-1-1,0 1 1,0-1-1,-1 1 1,1-1-1,0 0 1,-1 1-1,1-1 1,0 0-1,-1 1 1,1-1-1,-1 0 1,1 0-1,0 1 1,-1-1-1,1 0 1,-1 0-1,1 1 1,-1-1-1,1 0 1,-1 0-1,1 0 1,0 0-1,-1 0 1,1 0-1,-1 0 1,1 0-1,-1 0 1,1 0-1,-1 0 1,1 0-1,-1 0 0,0-1 1,-2 1-862,0 0-1269</inkml:trace>
   <inkml:trace contextRef="#ctx0" brushRef="#br0" timeOffset="1534.72">647 463 4673,'0'0'6212,"22"3"-4486,6-1-1640,0 0 1,0 2-1,0 1 0,52 17 1,-57-17-2816,-16-5 193</inkml:trace>
   <inkml:trace contextRef="#ctx0" brushRef="#br0" timeOffset="2247.94">808 1 880,'0'0'7000,"40"0"-4751,-32 1-2021,-1 1-1,0 0 1,1 0 0,-1 1 0,0-1 0,0 2-1,-1-1 1,1 1 0,0 0 0,-1 0 0,0 1-1,0 0 1,-1 0 0,1 0 0,-1 1 0,8 10-1,-5-5-139,0 0 0,0 1 0,-1 0 0,-1 0 0,0 0 0,-1 1 0,0 0 0,4 20-1,-5-3 18,-2 1 0,-1-1-1,-1 0 1,-2 1-1,-7 37 1,-1 29-890,10-85 317,-1 17-498,1-28 811,0 0 0,0-1 0,0 1 0,0 0 0,0 0 0,-1 0-1,1 0 1,0 0 0,-1-1 0,1 1 0,0 0 0,-1 0 0,1-1 0,-1 1 0,0 0 0,1-1 0,-1 1 0,1 0 0,-1-1 0,0 1 0,0-1 0,1 1 0,-1-1 0,-1 1 0,-6 0-1800</inkml:trace>
 </inkml:ink>
@@ -13963,7 +14483,7 @@
   <inkml:trace contextRef="#ctx0" brushRef="#br0">258 156 4857,'0'0'3286,"-6"-16"-168,-2 14-3018,1 0 0,-1 1-1,0-1 1,0 1 0,1 1-1,-1 0 1,0 0 0,0 0 0,0 1-1,0 0 1,1 1 0,-1 0 0,1 0-1,-1 0 1,1 1 0,0 0 0,0 1-1,0-1 1,0 2 0,-12 8-1,12-8-88,1 1 0,-1 0 0,1 0 0,0 0-1,1 1 1,0 0 0,0 0 0,0 1-1,1-1 1,0 1 0,0 0 0,1 0 0,0 0-1,0 0 1,1 1 0,0-1 0,1 1-1,-1 13 1,1-16-6,1 1-1,0 0 1,0-1-1,0 1 1,1 0-1,0-1 1,0 1-1,1-1 1,0 1-1,0-1 1,1 0-1,-1 0 1,1 0-1,0 0 1,1 0-1,0-1 1,0 1-1,0-1 1,0 0-1,1 0 1,0-1-1,0 0 1,0 1-1,0-1 1,1-1-1,6 4 1,0 0 19,0-1 1,0-1 0,1 1-1,0-2 1,0 0 0,24 4-1,-30-7-3,-1 0 0,0-1 1,0 1-1,1-1 0,-1-1 0,0 1 0,0-1 0,1 0 0,-1-1 0,0 1 0,0-1 0,0-1 0,-1 1 0,1-1 0,0 0 1,-1 0-1,6-4 0,-3-1 3,1 1 1,-1-2 0,0 1 0,-1-1-1,0-1 1,0 1 0,-1-1-1,0 0 1,-1-1 0,0 1 0,-1-1-1,0 0 1,4-18 0,-7 23-41,0 0 1,0 0 0,-1 0 0,0 1 0,0-1 0,0 0-1,-1 0 1,0 0 0,0 0 0,-1 0 0,1 1-1,-1-1 1,0 1 0,-1-1 0,0 1 0,1 0-1,-2 0 1,1 0 0,0 0 0,-1 0 0,0 1-1,0 0 1,0-1 0,-1 2 0,0-1 0,1 0-1,-1 1 1,-6-3 0,6 2-359,-1 1 0,0 0 0,0 0-1,-1 1 1,1-1 0,0 1 0,-1 1 0,-7-2 0</inkml:trace>
   <inkml:trace contextRef="#ctx0" brushRef="#br0" timeOffset="638.07">740 73 4049,'0'0'5256,"-24"-13"-4910,20 14-285,1 0 0,-1-1-1,1 1 1,-1 1 0,1-1-1,0 0 1,-1 1-1,1 0 1,0 0 0,0 0-1,0 0 1,0 0-1,-2 3 1,-39 39 357,33-32-363,-1 1-55,0 0 0,1 2 0,0-1 0,1 1 0,1 1 0,0 0 0,1 0 0,1 1 0,0 0 0,1 0 0,1 0 0,1 1 0,1 0 0,0 0 0,0 25 0,4-37 15,1 0 0,0 0 1,1-1-1,0 1 0,-1-1 0,2 1 0,-1-1 1,1 0-1,-1-1 0,1 1 0,1-1 1,-1 1-1,1-1 0,5 4 0,16 18-38,36 41-4408,-52-59 397</inkml:trace>
   <inkml:trace contextRef="#ctx0" brushRef="#br0" timeOffset="1267.01">794 298 5777,'0'0'3341,"3"-1"-3105,5-3-119,-1 0 0,0 0 0,0 0-1,0-1 1,0 0 0,-1-1 0,0 1 0,0-1 0,-1-1-1,1 1 1,-1-1 0,5-9 0,-30 145 572,16-102-776,4-18-57,-1-1 0,-1 1 1,1-1-1,-1 1 0,0-1 1,-1 0-1,0 0 0,-1 0 0,1 0 1,-6 7-1,6-14-2379</inkml:trace>
-  <inkml:trace contextRef="#ctx0" brushRef="#br0" timeOffset="1746.67">761 461 176,'0'0'8925,"0"0"-8902,0 0 0,0 0 1,0 0-1,0 0 1,0 0-1,0 0 1,0 1-1,-1-1 0,1 0 1,0 0-1,0 0 1,0 0-1,0 0 1,0 0-1,0 1 0,0-1 1,0 0-1,0 0 1,0 0-1,0 0 1,0 0-1,0 1 0,0-1 1,0 0-1,0 0 1,0 0-1,1 0 0,-1 0 1,0 0-1,0 1 1,0-1-1,0 0 1,0 0-1,0 0 0,0 0 1,0 0-1,0 0 1,0 0-1,1 0 1,-1 1-1,0-1 0,0 0 1,0 0-1,0 0 1,0 0-1,0 0 1,1 0-1,-1 0 0,0 0 1,0 0-1,0 0 1,0 0-1,0 0 1,1 0-1,-1 0 0,0 0 1,0 0-1,0 0 1,0 0-1,0 0 0,1 0 1,21 3-25,0-1 0,1 0 0,-1-2-1,1 0 1,39-7 0,-44 6-4146</inkml:trace>
+  <inkml:trace contextRef="#ctx0" brushRef="#br0" timeOffset="1746.66">761 461 176,'0'0'8925,"0"0"-8902,0 0 0,0 0 1,0 0-1,0 0 1,0 0-1,0 0 1,0 1-1,-1-1 0,1 0 1,0 0-1,0 0 1,0 0-1,0 0 1,0 0-1,0 1 0,0-1 1,0 0-1,0 0 1,0 0-1,0 0 1,0 0-1,0 1 0,0-1 1,0 0-1,0 0 1,0 0-1,1 0 0,-1 0 1,0 0-1,0 1 1,0-1-1,0 0 1,0 0-1,0 0 0,0 0 1,0 0-1,0 0 1,0 0-1,1 0 1,-1 1-1,0-1 0,0 0 1,0 0-1,0 0 1,0 0-1,0 0 1,1 0-1,-1 0 0,0 0 1,0 0-1,0 0 1,0 0-1,0 0 1,1 0-1,-1 0 0,0 0 1,0 0-1,0 0 1,0 0-1,0 0 0,1 0 1,21 3-25,0-1 0,1 0 0,-1-2-1,1 0 1,39-7 0,-44 6-4146</inkml:trace>
   <inkml:trace contextRef="#ctx0" brushRef="#br0" timeOffset="2378.53">937 1 2481,'0'0'7821,"7"16"-7410,11 13 148,38 42 0,-42-56-456,-1 1 1,0 1-1,-1 0 1,-1 0-1,0 1 1,-2 1-1,14 35 1,-19-41-143,0 0 1,-1 0 0,-1 1-1,0 0 1,0-1-1,-2 1 1,0 0 0,0-1-1,-1 1 1,-1 0 0,0-1-1,-1 1 1,0-1 0,-1 0-1,-1 0 1,0 0-1,0-1 1,-2 0 0,1 0-1,-2 0 1,-15 19 0,0-5-1436,4-7-569</inkml:trace>
 </inkml:ink>
 </file>
@@ -14023,7 +14543,7 @@
     </inkml:brush>
   </inkml:definitions>
   <inkml:trace contextRef="#ctx0" brushRef="#br0">352 253 3241,'0'0'5051,"0"-8"-4609,0-57 2305,-2 65-2790,1 1 0,-1-1 0,0 1 0,1-1 0,-1 1 1,1 0-1,0-1 0,-1 1 0,1 0 0,-1 0 0,1 0 0,0 0 0,0 0 0,0 0 0,-2 3 0,-5 6 66,0 1-1,1 0 1,0 0 0,1 0-1,0 1 1,1 0-1,1 0 1,0 1-1,0-1 1,1 1-1,-1 14 1,4-20-11,0-1-1,0 0 1,0 0 0,1 0-1,0 0 1,0 1 0,1-1-1,0 0 1,0-1-1,0 1 1,1 0 0,0-1-1,0 1 1,0-1 0,1 0-1,0 0 1,0 0 0,0-1-1,0 1 1,1-1 0,-1 0-1,1 0 1,0-1-1,1 1 1,7 3 0,-1-1-1,0-1 1,1 0-1,0-1 1,0 0-1,0-1 1,0 0-1,1-1 1,-1 0 0,1-2-1,0 1 1,-1-2-1,1 1 1,20-5-1,-29 2-23,1 0 1,-1 0-1,0 0 0,0 0 1,0-1-1,0 0 0,-1 0 0,1 0 1,-1 0-1,0-1 0,0 1 0,-1-1 1,1 0-1,-1-1 0,0 1 1,-1 0-1,4-10 0,-3 7-34,0 0 0,0 0 0,-1 0 0,0 0 0,0 0 1,-1-1-1,-1 1 0,1 0 0,-1-1 0,0 1 0,-1 0 0,-2-12 0,1 14 40,-1 1 1,0 0-1,0 0 0,0 0 0,0 1 1,-1-1-1,0 1 0,0-1 0,0 1 1,0 1-1,-1-1 0,1 0 1,-1 1-1,0 0 0,0 0 0,0 1 1,0-1-1,-1 1 0,1 0 1,-8-1-1,-6-3-8,-1 2 0,1 0 0,-1 1 0,-30 0 1,17 1-83,23 1-39,0 0 0,0 0 1,0 1-1,-1 1 0,1 0 0,0 0 1,-13 4-1,21-4 6,1 1 1,-1-1-1,0 1 1,0-1-1,1 1 1,-1 0-1,1-1 0,-1 1 1,1 0-1,0 0 1,0 0-1,0 0 0,0 0 1,0 0-1,0 0 1,1 1-1,-1-1 1,1 0-1,-1 0 0,1 1 1,0-1-1,0 3 1,-1 0-309,-2 14-1686</inkml:trace>
-  <inkml:trace contextRef="#ctx0" brushRef="#br0" timeOffset="620.83">1102 18 1688,'0'0'4035,"-5"-2"-3451,-3-1-378,1 0 1,-1 1-1,0 0 1,0 0 0,-1 0-1,1 1 1,0 1-1,0-1 1,0 1 0,-1 1-1,1-1 1,0 1-1,0 1 1,0 0 0,0 0-1,-8 3 1,4 1-46,0 0 1,0 0 0,1 1-1,0 0 1,0 1-1,1 1 1,0-1 0,0 2-1,-11 14 1,7-7-132,0 2 0,2 0 0,0 0 0,1 1 0,1 0 0,1 1 0,1 0 0,1 0 0,0 1 0,2 0 0,-5 41 0,10-60-45,-1 14 18,0 0 1,1 0-1,1-1 0,6 31 0,-6-42-63,0 0 0,0-1 0,1 0 0,0 1 0,0-1 0,0 0 0,1 0 0,-1 0 0,1 0 0,0 0 0,0-1 0,0 1 0,0-1 0,1 0 0,0 0 0,-1 0 0,1-1 0,0 1 0,0-1 0,0 0 0,1 0 0,7 3 0,54 5-2586,-38-10 269</inkml:trace>
+  <inkml:trace contextRef="#ctx0" brushRef="#br0" timeOffset="620.82">1102 18 1688,'0'0'4035,"-5"-2"-3451,-3-1-378,1 0 1,-1 1-1,0 0 1,0 0 0,-1 0-1,1 1 1,0 1-1,0-1 1,0 1 0,-1 1-1,1-1 1,0 1-1,0 1 1,0 0 0,0 0-1,-8 3 1,4 1-46,0 0 1,0 0 0,1 1-1,0 0 1,0 1-1,1 1 1,0-1 0,0 2-1,-11 14 1,7-7-132,0 2 0,2 0 0,0 0 0,1 1 0,1 0 0,1 1 0,1 0 0,1 0 0,0 1 0,2 0 0,-5 41 0,10-60-45,-1 14 18,0 0 1,1 0-1,1-1 0,6 31 0,-6-42-63,0 0 0,0-1 0,1 0 0,0 1 0,0-1 0,0 0 0,1 0 0,-1 0 0,1 0 0,0 0 0,0-1 0,0 1 0,0-1 0,1 0 0,0 0 0,-1 0 0,1-1 0,0 1 0,0-1 0,0 0 0,1 0 0,7 3 0,54 5-2586,-38-10 269</inkml:trace>
   <inkml:trace contextRef="#ctx0" brushRef="#br0" timeOffset="2523.21">949 237 3593,'0'0'4473,"36"6"-4313,27 1-980,-59 3-1201,-4-3 437</inkml:trace>
   <inkml:trace contextRef="#ctx0" brushRef="#br0" timeOffset="2910.01">949 237 3385</inkml:trace>
   <inkml:trace contextRef="#ctx0" brushRef="#br0" timeOffset="3263.23">948 237 3385,'-27'0'5067,"27"27"-4017,-1-9-934,-1-1 0,-1 0 0,-1 0-1,0 0 1,-1 0 0,-1-1 0,-8 17 0,14-29 244,8-11-208,-4 3-158,0 1 0,-1 0 0,1-1 0,0 1 0,1 1 0,-1-1 0,1 1-1,-1-1 1,1 1 0,-1 1 0,1-1 0,8-1 0,-11 3 2,0 0 0,0 0 0,0 0-1,0 1 1,0-1 0,0 1-1,0-1 1,0 1 0,0 0 0,0 0-1,0 0 1,0 0 0,-1 0 0,1 0-1,0 0 1,-1 0 0,1 1 0,-1-1-1,1 1 1,-1-1 0,0 1 0,0 0-1,1-1 1,-1 1 0,0 0-1,-1 0 1,1 0 0,0 0 0,0 2-1,2 5-11,-2 0-1,1 0 0,-1 0 1,-1 1-1,0 8 0,0-16 4,-1 1 0,1-1-1,-1-1 1,0 1 0,0 0-1,0 0 1,0 0-1,0 0 1,0-1 0,-1 1-1,1 0 1,-1-1 0,1 1-1,-1-1 1,1 0 0,-1 0-1,0 1 1,0-1 0,0 0-1,1 0 1,-1-1 0,0 1-1,0 0 1,0-1 0,0 1-1,0-1 1,-1 1-1,-2-1 1,-63 6-644,53-5 417,-19-3-172,33 2 309,0-1 0,0 1-1,0-1 1,0 0 0,0 1-1,0-1 1,0 0 0,1 1 0,-1-1-1,0 0 1,0 0 0,0 0-1,1 0 1,-1 0 0,0 0 0,1 0-1,-1 0 1,1 0 0,0 0-1,-1 0 1,1 0 0,0 0-1,-1-1 1,1 1 0,0 0 0,0-2-1,-1-11-2700</inkml:trace>
@@ -14125,7 +14645,7 @@
     </inkml:brush>
   </inkml:definitions>
   <inkml:trace contextRef="#ctx0" brushRef="#br0">189 389 24,'0'0'7566,"-2"-4"-6190,2 3-1239,-1 0 1,1 0 0,-1-1-1,0 1 1,1 0-1,-1 1 1,0-1-1,0 0 1,0 0 0,0 0-1,0 0 1,0 1-1,0-1 1,0 0-1,0 1 1,0-1 0,0 1-1,0-1 1,0 1-1,0-1 1,-3 1 0,-33-1 2300,34 1-2458,-2 0 124,-1 1 0,0 1 0,1-1 0,-1 1 0,1 0 0,-1 0-1,1 1 1,0-1 0,0 1 0,0 0 0,0 1 0,1-1 0,-1 1 0,1 0 0,0 0 0,0 0-1,0 1 1,1-1 0,0 1 0,0 0 0,-4 7 0,4-7-104,1 0 0,-1 0 0,1 1 0,0-1 0,0 1 0,1-1 0,-1 1-1,1 0 1,1-1 0,-1 1 0,1 0 0,0 0 0,0-1 0,1 1 0,-1 0 0,1 0 0,1-1 0,-1 1 0,1-1 0,0 1 0,4 7 0,-3-8-26,1-1-1,-1 0 1,1-1 0,0 1 0,1-1 0,-1 1 0,1-1 0,-1 0 0,1-1 0,0 1 0,0-1 0,0 0 0,0 0 0,0-1 0,0 1 0,1-1-1,7 0 1,5 2 19,1-2 0,0 0-1,32-4 1,-38 1 34,0 0 0,0-1 0,0 0 0,-1-1 0,1 0 0,-1-1 0,0-1 0,-1 0 0,1 0 0,-1-1 0,0-1 0,10-9 0,-15 12 13,0 0 1,-1-1-1,1 0 0,-2 0 1,1 0-1,0 0 0,-1-1 0,-1 0 1,1 0-1,-1 0 0,0 0 1,0 0-1,-1-1 0,0 1 0,0-1 1,-1 0-1,0 1 0,-1-1 1,1 0-1,-1 0 0,-2-12 0,0 16-30,1-1 0,-1 1 0,0-1 0,0 1 0,0 0 0,-1 0 0,0 0 0,0 0 0,0 1 0,0-1 0,0 1 0,-1 0 0,1 0 0,-1 0 0,0 0-1,0 0 1,0 1 0,0 0 0,0 0 0,-1 0 0,1 0 0,-1 1 0,-4-2 0,0 1-254,0-1 0,0 1 0,0 1 0,0 0 0,-1 0 0,1 0 0,0 1 0,0 1 0,0 0 0,-1 0 0,-9 3-1,17-3-11,0 0-1,0 0 0,0 0 0,0 1 0,0-1 0,0 1 0,0-1 0,0 1 0,1-1 0,-1 1 0,1 0 0,-1 0 0,1 0 1,0 0-1,0 0 0,0 0 0,0 0 0,0 0 0,0 1 0,0-1 0,1 0 0,-1 1 0,1-1 0,0 0 0,-1 4 0,1 9-3806</inkml:trace>
-  <inkml:trace contextRef="#ctx0" brushRef="#br0" timeOffset="524.31">647 0 7538,'0'0'5824,"0"18"-5519,0 427 464,3-460-649,0 1 0,1 0 0,0-1 0,1 2 0,0-1 0,1 1-1,16-25 1,-21 35-100,1 1 0,-1-1 0,1 1 0,0 0 0,0 0 0,0 0 0,1 0 0,-1 0 0,0 0 0,1 0 0,-1 1 0,1-1 0,-1 1 0,1 0 0,0 0 0,-1 0 0,1 0-1,0 0 1,0 1 0,0-1 0,0 1 0,0-1 0,0 1 0,4 1 0,-5-1-11,0 0-1,0 1 1,0-1-1,1 1 1,-1 0 0,0 0-1,0-1 1,0 1-1,0 1 1,0-1 0,-1 0-1,1 0 1,0 1-1,0-1 1,-1 1-1,1-1 1,-1 1 0,1 0-1,-1 0 1,0 0-1,0 0 1,0-1 0,0 2-1,0-1 1,0 0-1,0 0 1,-1 0-1,1 0 1,-1 0 0,0 1-1,1 2 1,-2 2 38,1 1 1,-1-1-1,0 0 1,-1-1-1,0 1 1,0 0-1,0 0 1,-1-1-1,0 1 1,0-1-1,-1 0 1,0 0-1,0 0 1,0-1-1,-1 1 1,1-1-1,-8 6 1,8-6-218,-1-1 1,0 0 0,0 0-1,0 0 1,-1-1 0,1 1-1,-1-1 1,0 0 0,0-1 0,0 0-1,0 0 1,0 0 0,0 0-1,-1-1 1,1 0 0,0-1-1,-1 1 1,1-1 0,-11-1 0,16 0-31,0 1 0,0 0 0,0-1 0,0 1 0,0-1 1,-1 0-1,1 1 0,0-1 0,1 0 0,-1 1 0,0-1 1,0 0-1,0 0 0,0 0 0,1 0 0,-1 0 0,0 0 1,1 0-1,-1 0 0,1 0 0,-1 0 0,1 0 1,-1 0-1,1-2 0,-2-16-5257</inkml:trace>
+  <inkml:trace contextRef="#ctx0" brushRef="#br0" timeOffset="524.3">647 0 7538,'0'0'5824,"0"18"-5519,0 427 464,3-460-649,0 1 0,1 0 0,0-1 0,1 2 0,0-1 0,1 1-1,16-25 1,-21 35-100,1 1 0,-1-1 0,1 1 0,0 0 0,0 0 0,0 0 0,1 0 0,-1 0 0,0 0 0,1 0 0,-1 1 0,1-1 0,-1 1 0,1 0 0,0 0 0,-1 0 0,1 0-1,0 0 1,0 1 0,0-1 0,0 1 0,0-1 0,0 1 0,4 1 0,-5-1-11,0 0-1,0 1 1,0-1-1,1 1 1,-1 0 0,0 0-1,0-1 1,0 1-1,0 1 1,0-1 0,-1 0-1,1 0 1,0 1-1,0-1 1,-1 1-1,1-1 1,-1 1 0,1 0-1,-1 0 1,0 0-1,0 0 1,0-1 0,0 2-1,0-1 1,0 0-1,0 0 1,-1 0-1,1 0 1,-1 0 0,0 1-1,1 2 1,-2 2 38,1 1 1,-1-1-1,0 0 1,-1-1-1,0 1 1,0 0-1,0 0 1,-1-1-1,0 1 1,0-1-1,-1 0 1,0 0-1,0 0 1,0-1-1,-1 1 1,1-1-1,-8 6 1,8-6-218,-1-1 1,0 0 0,0 0-1,0 0 1,-1-1 0,1 1-1,-1-1 1,0 0 0,0-1 0,0 0-1,0 0 1,0 0 0,0 0-1,-1-1 1,1 0 0,0-1-1,-1 1 1,1-1 0,-11-1 0,16 0-31,0 1 0,0 0 0,0-1 0,0 1 0,0-1 1,-1 0-1,1 1 0,0-1 0,1 0 0,-1 1 0,0-1 1,0 0-1,0 0 0,0 0 0,1 0 0,-1 0 0,0 0 1,1 0-1,-1 0 0,1 0 0,-1 0 0,1 0 1,-1 0-1,1-2 0,-2-16-5257</inkml:trace>
   <inkml:trace contextRef="#ctx0" brushRef="#br0" timeOffset="894.47">888 297 6105,'0'0'5024,"6"18"-3666,5 19-912,-1-1 1,-2 1 0,-1 1 0,2 52-1,-10-122-397,0 2-161,1-1 0,6-49-1,-5 72 44,1-1-1,-1 1 0,2-1 1,-1 1-1,1 0 0,0-1 1,1 2-1,0-1 0,0 0 1,1 1-1,0 0 0,0 0 1,1 0-1,0 0 0,8-6 1,-12 11-155,-1 1 0,1 0 0,0-1 1,0 1-1,0 0 0,0 0 0,0 0 1,0 1-1,1-1 0,-1 0 1,0 1-1,0-1 0,1 1 0,-1 0 1,0 0-1,0 0 0,1 0 0,-1 0 1,0 0-1,0 1 0,1-1 1,-1 1-1,0-1 0,0 1 0,0 0 1,0 0-1,0 0 0,2 1 0,6 9-4333</inkml:trace>
   <inkml:trace contextRef="#ctx0" brushRef="#br0" timeOffset="1308.77">1216 283 3977,'0'0'7994,"-18"13"-7812,-56 48-60,67-54-109,0 1 0,0 1 1,1-1-1,1 1 0,-1 0 1,1 0-1,1 1 0,0 0 1,0-1-1,1 1 0,0 1 1,0-1-1,1 0 0,1 1 1,0-1-1,1 22 0,-1-31-25,1 0 0,0 0-1,0 1 1,0-1 0,0 0-1,1 0 1,-1 1 0,0-1-1,0 0 1,1 0 0,-1 0 0,1 1-1,-1-1 1,1 0 0,-1 0-1,1 0 1,0 0 0,-1 0-1,1 0 1,0 0 0,0 0-1,0 0 1,0 0 0,0-1-1,0 1 1,0 0 0,0-1-1,0 1 1,0 0 0,0-1-1,1 1 1,-1-1 0,0 0 0,0 1-1,0-1 1,1 0 0,-1 0-1,0 0 1,0 0 0,3 0-1,-1 0 50,1-1-1,0 0 1,-1 1-1,1-1 1,-1-1-1,0 1 0,1 0 1,-1-1-1,0 0 1,0 0-1,0 0 1,0 0-1,4-3 1,4-6-78,0 0 0,0-1 0,-1 0 0,-1-1 0,0 0 0,0-1-1,-2 0 1,0 0 0,0 0 0,-1-1 0,-1 0 0,0 0 0,-1-1 0,-1 1 0,-1-1 0,2-30 0,-4 60 371,1 0 0,1 0 0,0 0 0,1-1 0,0 1-1,8 18 1,-8-24-565,0 0 0,1 0-1,0-1 1,1 1-1,0-1 1,0 0 0,0-1-1,1 1 1,0-1 0,0 0-1,1 0 1,-1-1-1,1 0 1,10 6 0,-2-5-2423</inkml:trace>
   <inkml:trace contextRef="#ctx0" brushRef="#br0" timeOffset="1681.74">1555 267 6993,'0'0'6240,"-14"7"-6015,-43 21 104,55-27-303,1 0 0,-1-1 0,1 1 0,-1 0 0,1 0 1,0 0-1,-1 1 0,1-1 0,0 0 0,0 0 0,0 1 0,0-1 0,0 0 0,0 1 1,0-1-1,0 1 0,0 0 0,1-1 0,-1 1 0,1-1 0,-1 1 0,1 0 0,0 0 1,-1-1-1,1 1 0,0 0 0,0 0 0,0-1 0,1 1 0,-1 0 0,1 3 0,0-2 0,1 0-1,-1 0 0,1 1 1,0-1-1,-1 0 0,2 0 0,-1-1 1,0 1-1,0 0 0,6 4 1,13 8 142,1-1 1,25 11 0,-24-12-46,40 26 0,-62-38-116,1 0 0,0 0 1,0 0-1,-1 0 0,1 0 1,-1 1-1,1-1 0,-1 1 1,0-1-1,1 1 0,-1-1 1,0 1-1,0 0 1,0-1-1,0 1 0,0 0 1,-1 0-1,1 0 0,0 0 1,-1 0-1,1 0 0,-1 0 1,0 0-1,0 0 0,0 0 1,0 0-1,0 0 0,0 0 1,0 0-1,-1 0 0,1 0 1,-1-1-1,1 1 0,-1 0 1,0 0-1,0 0 0,0 0 1,0-1-1,0 1 1,0 0-1,0-1 0,-1 1 1,1-1-1,0 1 0,-1-1 1,1 0-1,-1 0 0,0 0 1,-2 2-1,-2 1-157,-1 0 1,0 0-1,1 0 0,-1-1 1,-1 0-1,1 0 1,0-1-1,-1 0 0,1 0 1,-1-1-1,-12 1 0,-11-7-2377,6-7-2305</inkml:trace>
@@ -14430,7 +14950,7 @@
   </inkml:definitions>
   <inkml:trace contextRef="#ctx0" brushRef="#br0">255 162 4353,'0'0'8592,"-14"1"-8069,7-1-476,0 0 0,-1 1-1,1 0 1,0 1 0,0 0-1,-1 0 1,1 0 0,1 1-1,-1 0 1,0 0 0,1 1-1,-1 0 1,1 0 0,-10 9-1,1 2 134,1 2-1,0 0 0,1 0 1,1 1-1,-14 29 0,20-36-178,1 0 0,1 0 0,0 0-1,0 1 1,1 0 0,1-1 0,0 1 0,0 0-1,1 0 1,1 0 0,1 18 0,1-24-9,0 1 1,0-1-1,1 0 0,-1 0 1,1 0-1,1 0 1,-1 0-1,1-1 0,0 1 1,0-1-1,9 8 0,1 1 53,1-1-1,28 20 0,-28-24-67,1 0-1,0-1 1,0-1-1,0 0 0,1-1 1,0-1-1,0 0 1,0-2-1,1 0 0,-1 0 1,1-2-1,25-1 1,-31 0 0,-1-1 0,0 0 0,0-1 0,0 0 0,0-1 1,0-1-1,0 1 0,0-2 0,-1 1 0,0-1 0,0-1 0,0 0 0,-1 0 1,0-1-1,0 0 0,-1-1 0,0 0 0,0 0 0,0-1 0,7-11 0,-8 8 152,0 0-1,-1 0 0,0 0 1,-1-1-1,0 0 0,-1 0 1,-1 0-1,0 0 0,-1-1 0,0 1 1,0-26-1,-3 29-56,0 0 0,0 0 1,-1 1-1,-1-1 0,1 1 0,-1-1 1,-1 1-1,0 0 0,0 0 0,-1 0 0,0 1 1,0 0-1,-1 0 0,0 0 0,-1 1 0,-13-13 1,4 5-20,-2 1 1,-28-17-1,40 27-208,1 1 1,-1 0-1,1 1 1,-1-1-1,0 1 1,0 0-1,0 1 1,0-1-1,-1 1 1,1 0-1,0 1 1,0-1-1,-12 2 1,14 0-153,0 1 0,0 0 0,0-1 1,0 1-1,1 1 0,-1-1 0,1 0 0,-1 1 1,1 0-1,0 0 0,0 0 0,0 0 1,-3 5-1,-2 0-842,-7 10-1935</inkml:trace>
   <inkml:trace contextRef="#ctx0" brushRef="#br0" timeOffset="625.58">1171 70 3745,'0'0'8700,"-17"-1"-7861,-56-2-68,65 4-655,0 0-1,1 0 1,-1 1 0,0 0 0,1 1-1,0 0 1,-1 0 0,1 0 0,0 1-1,0 0 1,1 0 0,-1 1 0,1 0-1,0 0 1,0 0 0,1 1 0,0 0-1,-9 12 1,3-1-103,0 0-1,1 1 1,1 1 0,1-1-1,1 1 1,0 1 0,1 0-1,1-1 1,1 2 0,1-1 0,1 0-1,1 1 1,0-1 0,2 1-1,4 36 1,-1-42-30,1 0-1,0 0 1,1-1 0,0 0 0,1 0 0,1 0 0,0-1-1,1 0 1,17 20 0,-12-17-320,1 0-1,0-1 1,1-1-1,1 0 1,1-1-1,27 15 1,-39-25-147,1 0 0,-1-1 0,1 0 0,0-1 0,0 1 0,0-1 0,0-1 0,0 1 0,0-1 0,12-1 1,-8 0-794,15 0-4182</inkml:trace>
-  <inkml:trace contextRef="#ctx0" brushRef="#br0" timeOffset="1225.13">1225 364 728,'0'0'10877,"0"3"-10706,0 45 914,-1 56 669,2-71-1901,0-33 93,-1 0 1,0 0 0,0 0 0,0 0-1,0 0 1,0 0 0,0 0 0,1 0-1,-1 0 1,0 0 0,0 0 0,0 0-1,0 0 1,0 0 0,0 0-1,0 0 1,1 0 0,-1 0 0,0 0-1,0 0 1,0 0 0,0 0 0,0 0-1,0 0 1,0 1 0,1-1-1,4-24 305,2 1 0,0 1 0,2-1 0,19-35 0,-27 57-238,0-1-1,0 1 1,1 0-1,-1 0 0,0 0 1,1 0-1,-1 0 0,1 1 1,-1-1-1,1 0 1,0 1-1,-1-1 0,1 1 1,-1-1-1,1 1 0,0 0 1,-1 0-1,1 0 1,0 0-1,0 0 0,-1 0 1,1 0-1,0 0 0,-1 1 1,1-1-1,2 2 1,1-1-55,0 0 1,-1 1-1,1-1 1,0 1-1,0 1 1,-1-1-1,7 5 1,-3 0-41,0 0 1,-1 1-1,0 0 1,0 0-1,0 1 0,-1 0 1,-1 0-1,1 0 1,-2 1-1,1 0 0,-1-1 1,-1 2-1,0-1 1,0 0-1,1 13 0,-4-22-307,1 4 279</inkml:trace>
+  <inkml:trace contextRef="#ctx0" brushRef="#br0" timeOffset="1225.12">1225 364 728,'0'0'10877,"0"3"-10706,0 45 914,-1 56 669,2-71-1901,0-33 93,-1 0 1,0 0 0,0 0 0,0 0-1,0 0 1,0 0 0,0 0 0,1 0-1,-1 0 1,0 0 0,0 0 0,0 0-1,0 0 1,0 0 0,0 0-1,0 0 1,1 0 0,-1 0 0,0 0-1,0 0 1,0 0 0,0 0 0,0 0-1,0 0 1,0 1 0,1-1-1,4-24 305,2 1 0,0 1 0,2-1 0,19-35 0,-27 57-238,0-1-1,0 1 1,1 0-1,-1 0 0,0 0 1,1 0-1,-1 0 0,1 1 1,-1-1-1,1 0 1,0 1-1,-1-1 0,1 1 1,-1-1-1,1 1 0,0 0 1,-1 0-1,1 0 1,0 0-1,0 0 0,-1 0 1,1 0-1,0 0 0,-1 1 1,1-1-1,2 2 1,1-1-55,0 0 1,-1 1-1,1-1 1,0 1-1,0 1 1,-1-1-1,7 5 1,-3 0-41,0 0 1,-1 1-1,0 0 1,0 0-1,0 1 0,-1 0 1,-1 0-1,1 0 1,-2 1-1,1 0 0,-1-1 1,-1 2-1,0-1 1,0 0-1,1 13 0,-4-22-307,1 4 279</inkml:trace>
   <inkml:trace contextRef="#ctx0" brushRef="#br0" timeOffset="1691.61">1519 0 7458,'0'0'6688,"11"5"-6458,2 0-182,-1 1 0,0 1 0,0 0 0,0 1 0,-1 0 0,0 0 0,-1 1 0,0 1 0,0 0 0,-1 0-1,-1 1 1,1 0 0,6 13 0,-7-7 39,-1 0 1,-1 1-1,0 0 0,-2 0 0,0 0 1,-1 1-1,0-1 0,-2 1 0,0 0 0,-1-1 1,-1 1-1,-1 0 0,-4 20 0,-2-3-90,-2-1 0,-1 0 0,-1 0-1,-3-1 1,-30 54 0,30-63-1029,-1-1 1,-1-1 0,-2-1-1,-23 23 1,7-12-3212</inkml:trace>
 </inkml:ink>
 </file>
@@ -14580,7 +15100,7 @@
     </inkml:brush>
   </inkml:definitions>
   <inkml:trace contextRef="#ctx0" brushRef="#br0">4120 114 11634,'0'0'8793,"-27"12"-7739,22-7-1026,0 0 0,0 0 0,1 0 0,0 1 0,0-1 0,0 1 0,0 0 0,1 1 0,0-1 0,0 0 0,1 1 0,0 0 0,0-1 0,-2 11 0,5-16-42,-1 0 0,0 0 1,1 0-1,-1 0 0,1-1 0,-1 1 1,1 0-1,-1-1 0,1 1 1,0 0-1,-1-1 0,1 1 0,0 0 1,0-1-1,-1 1 0,1-1 1,0 0-1,0 1 0,0-1 0,0 0 1,-1 1-1,1-1 0,0 0 1,0 0-1,0 0 0,0 0 1,0 1-1,0-1 0,0-1 0,0 1 1,-1 0-1,1 0 0,0 0 1,0 0-1,1-1 0,35-8 216,-29 3-221,0-1 1,0 0 0,-1 0 0,0-1 0,-1 0 0,1 0 0,-1 0-1,-1-1 1,0 0 0,0 0 0,0-1 0,-1 1 0,3-12 0,0-1-623,0 0 1,5-36-1,-15 86 807,1-19-128,1 1 0,0-1 0,0 0 0,1 1 0,0-1 1,1 1-1,0-1 0,0 0 0,5 14 0,-5-21-24,0 0-1,0-1 1,0 1-1,1 0 1,-1-1-1,0 1 1,1-1-1,-1 1 1,1-1-1,0 0 1,0 0-1,-1 0 1,1 0-1,0 0 1,0 0-1,0 0 1,0 0-1,0-1 1,0 1-1,0-1 0,0 0 1,0 1-1,0-1 1,0 0-1,1 0 1,-1 0-1,0 0 1,0-1-1,0 1 1,0-1-1,0 1 1,0-1-1,0 0 1,0 0-1,0 1 1,0-1-1,2-3 1,5 0-3,0-1 1,0 0-1,-1-1 1,0 0 0,0-1-1,9-9 1,-15 14-90,1 0 1,-1-1 0,0 1-1,0 0 1,0-1 0,0 0-1,0 1 1,-1-1 0,1 0-1,-1 0 1,0 0 0,0 0-1,0 0 1,0 0-1,0 0 1,-1-1 0,1 1-1,-1-5 1,0 8 78,-1-1 0,1 1 0,-1-1 0,1 1 0,-1-1 0,0 1 0,1 0 0,-1-1 0,0 1 0,1 0 0,-1-1-1,1 1 1,-1 0 0,0 0 0,0 0 0,1-1 0,-1 1 0,0 0 0,1 0 0,-1 0 0,0 0 0,0 0 0,1 0 0,-1 1 0,0-1 0,1 0 0,-1 0 0,0 0 0,1 1 0,-1-1 0,0 0-1,1 1 1,-1-1 0,1 1 0,-1-1 0,0 0 0,1 1 0,-1 0 0,-24 18 119,20-12-48,1-1 0,0 1-1,-1 0 1,2 0-1,-1 0 1,1 0-1,-2 9 1,3-12-62,1 0 1,0 0-1,0 1 1,0-1-1,1 1 0,-1-1 1,1 1-1,0-1 0,1 1 1,-1-1-1,1 0 0,-1 1 1,1-1-1,3 6 1,-3-8 1,0 0 1,1 0 0,0 0 0,-1-1 0,1 1 0,0-1 0,0 1 0,0-1 0,0 1 0,0-1-1,0 0 1,0 0 0,0 0 0,1 0 0,-1-1 0,0 1 0,1 0 0,-1-1 0,0 0-1,1 1 1,4-1 0,-4 0-188,1 0 0,-1 0 0,1 0 0,0-1 0,-1 1 0,1-1 0,-1 0 0,1 0 0,-1 0 0,0 0 0,1 0 0,-1-1 0,0 0 0,3-2 0,3-7-5959</inkml:trace>
-  <inkml:trace contextRef="#ctx0" brushRef="#br0" timeOffset="-9792.74">0 1276 10330,'0'0'7000,"7"-22"-4566,99-73-803,-35 34-1048,-31 24-464,1 1 0,66-42 0,-96 72-1167,5 0-5217,-9 3 1717</inkml:trace>
+  <inkml:trace contextRef="#ctx0" brushRef="#br0" timeOffset="-9792.75">0 1276 10330,'0'0'7000,"7"-22"-4566,99-73-803,-35 34-1048,-31 24-464,1 1 0,66-42 0,-96 72-1167,5 0-5217,-9 3 1717</inkml:trace>
   <inkml:trace contextRef="#ctx0" brushRef="#br0" timeOffset="-9115.08">357 852 4041,'0'0'12411,"7"-5"-11841,10-5-274,0 0 0,0 1-1,1 1 1,1 0 0,-1 2-1,1 0 1,0 1 0,1 0-1,26-1 1,-45 7-321,-1-1 0,1 1 0,0 0-1,-1-1 1,1 1 0,-1 0 0,1 0 0,-1 0 0,0-1 0,1 1 0,-1 0-1,0 0 1,1 0 0,-1 0 0,0 0 0,0 0 0,0 0 0,0 0 0,0 0-1,0 0 1,0 0 0,0-1 0,0 1 0,0 0 0,-1 0 0,1 0 0,0 0 0,-1 0-1,1 0 1,-1 1 0,-11 33 325,2-15-217,-6 12 24,-20 56 1,36-88-71,-1 1 0,1-1 1,-1 1-1,1-1 0,-1 1 1,0-1-1,1 1 0,-1-1 1,1 0-1,-1 1 0,0-1 1,0 0-1,1 0 0,-1 0 1,0 1-1,1-1 0,-1 0 1,0 0-1,0 0 0,1 0 1,-1 0-1,0 0 1,0 0-1,1-1 0,-1 1 1,0 0-1,1 0 0,-1-1 1,0 1-1,1 0 0,-1 0 1,0-1-1,1 1 0,-1-1 1,1 1-1,-2-1 0,-26-17 248,26 17-239,-27-20 257,1-3 0,-43-45 0,69 65-3195</inkml:trace>
   <inkml:trace contextRef="#ctx0" brushRef="#br0" timeOffset="-5311.38">1091 78 4457,'0'0'16186,"0"31"-14930,-3-6-813,-1-1 0,-10 32 1,8-36-971,1 0 0,1 1 1,-3 41-1,19-71-19307</inkml:trace>
   <inkml:trace contextRef="#ctx0" brushRef="#br0" timeOffset="-4793.71">1276 188 12203,'0'0'7120,"-11"6"-7094,-35 22 22,44-26-43,-1 0-1,1 0 1,0 0-1,0 0 1,0 1-1,1-1 0,-1 1 1,1-1-1,-1 1 1,1 0-1,0-1 1,0 1-1,0 0 0,0 0 1,0 0-1,1 0 1,-1 3-1,1-5-11,-1 0-1,1 0 1,0 0 0,0 0-1,0 0 1,0 0 0,0 1-1,0-1 1,0 0 0,0 0-1,0 0 1,0 0 0,1 0-1,-1 0 1,0 0 0,1 0-1,-1 0 1,1 0 0,-1 0-1,1 0 1,0 0 0,-1 0-1,1-1 1,0 1 0,-1 0-1,1 0 1,0-1-1,0 1 1,0 0 0,0-1-1,0 1 1,0-1 0,0 1-1,0-1 1,0 1 0,2-1-1,0 0 43,0-1-1,0 1 0,1-1 0,-1 0 0,0 0 1,0 0-1,0-1 0,0 1 0,0-1 0,-1 1 0,1-1 1,0 0-1,-1 0 0,1 0 0,-1-1 0,0 1 1,0-1-1,0 1 0,0-1 0,0 1 0,0-1 0,1-4 1,1 0 11,-1 0 1,0 0-1,0-1 1,-1 1 0,0 0-1,0-1 1,-1 1-1,1-16 1,-2 23-70,2 2 4,1 0 1,-1 0-1,1 0 0,-1 0 0,0 0 0,0 0 0,0 1 0,-1-1 0,1 1 1,0 0-1,-1-1 0,2 5 0,1 1 47,-1-3-57,0 0 0,0-1 1,0 1-1,1 0 0,0-1 0,0 0 1,0 0-1,0 0 0,1 0 0,-1-1 0,1 1 1,0-1-1,0-1 0,0 1 0,1-1 1,-1 1-1,0-2 0,9 3 0,2-2-2079</inkml:trace>
@@ -14663,7 +15183,7 @@
     </inkml:brush>
   </inkml:definitions>
   <inkml:trace contextRef="#ctx0" brushRef="#br0">207 355 4081,'0'0'8322,"-12"0"-7498,6 0-737,-1 0 0,1 0 1,-1 1-1,1 0 0,0 0 1,0 1-1,0-1 0,-1 2 1,2-1-1,-1 0 0,0 1 1,0 0-1,1 1 0,0-1 1,-1 1-1,2 0 0,-1 0 1,0 1-1,1-1 0,-6 8 1,1 0-43,1 1 1,0-1 0,1 2 0,1-1-1,0 1 1,0 0 0,1 0 0,1 1 0,1-1-1,0 1 1,1 0 0,0 0 0,1 0 0,1 0-1,0 0 1,1 0 0,4 18 0,-3-26-49,1 0 0,-1-1 1,2 0-1,-1 1 0,1-1 1,-1 0-1,2-1 0,-1 1 1,1-1-1,0 0 1,0 0-1,0 0 0,0-1 1,1 0-1,0 0 0,0 0 1,0-1-1,0 1 0,14 3 1,-3-1-2,0 0 1,1-2-1,0 0 1,0-1-1,0 0 1,28-1-1,-30-2 15,0-1-1,-1-1 1,1-1-1,-1 0 1,0-1 0,0 0-1,0-1 1,0-1-1,14-8 1,-22 11 59,-1-1 0,0 1 0,0-1 0,0-1 1,-1 1-1,1-1 0,-1 0 0,0 0 0,0 0 1,-1-1-1,1 0 0,-1 0 0,-1 0 0,1 0 1,-1-1-1,0 1 0,-1-1 0,1 0 0,-1 0 1,0 0-1,1-14 0,-2 8-46,-1 0 0,-1 0 0,0 0 0,0 0 0,-1 1 0,-1-1 0,0 0 0,-9-22 0,9 28-16,-1 0 0,0 0 0,0 1 0,-1-1 0,0 1 0,0 0 0,0 0 0,-1 0 0,0 1 0,0 0 0,0 0 0,-1 0 0,1 1 0,-1 0 0,-13-5 0,2 2-97,0 1-1,0 1 1,0 0 0,-1 1-1,0 2 1,0 0 0,0 0-1,-28 3 1,43 0-245,0 0 0,0 0 1,0 1-1,1 0 0,-1-1 0,0 1 1,1 1-1,0-1 0,-1 0 0,1 1 1,0 0-1,0-1 0,0 1 0,1 0 1,-1 1-1,1-1 0,-1 0 1,-2 7-1,3-7-369,-8 11-4049</inkml:trace>
-  <inkml:trace contextRef="#ctx0" brushRef="#br0" timeOffset="695.84">1093 174 992,'0'0'8765,"-3"-2"-7677,-1-1-787,0 1 0,0 0 0,-1 0 0,1 0 0,-1 0 0,1 1 0,-1 0-1,1 0 1,-1 0 0,0 0 0,0 1 0,1 0 0,-1 0 0,0 0 0,0 0 0,1 1 0,-7 1 0,4 1-192,0 0 1,0 0-1,0 0 1,1 1 0,0 0-1,-1 0 1,1 0-1,1 1 1,-1 0-1,-5 7 1,-6 7-131,2 1 0,0 1 0,2 1 0,0 0 0,-16 39 0,18-32 40,1 0 1,1 1-1,1 0 1,2 1-1,1-1 0,1 1 1,2 0-1,2 40 1,1-52-58,0 1 0,2-1 0,0 0 0,1 0 0,1-1 0,1 1 1,0-1-1,1 0 0,1 0 0,1-1 0,1 0 0,0-1 0,1 0 0,18 20 1,-23-31-82,0 1-1,0-1 1,1 0 0,0 0 0,0 0 0,0-1 0,0 0 0,1-1 0,0 0 0,0 0 0,0 0 0,0-1-1,8 1 1,8 0-996,-1-2-1,1 0 1,29-4-1,6-4-4141</inkml:trace>
+  <inkml:trace contextRef="#ctx0" brushRef="#br0" timeOffset="695.83">1093 174 992,'0'0'8765,"-3"-2"-7677,-1-1-787,0 1 0,0 0 0,-1 0 0,1 0 0,-1 0 0,1 1 0,-1 0-1,1 0 1,-1 0 0,0 0 0,0 1 0,1 0 0,-1 0 0,0 0 0,0 0 0,1 1 0,-7 1 0,4 1-192,0 0 1,0 0-1,0 0 1,1 1 0,0 0-1,-1 0 1,1 0-1,1 1 1,-1 0-1,-5 7 1,-6 7-131,2 1 0,0 1 0,2 1 0,0 0 0,-16 39 0,18-32 40,1 0 1,1 1-1,1 0 1,2 1-1,1-1 0,1 1 1,2 0-1,2 40 1,1-52-58,0 1 0,2-1 0,0 0 0,1 0 0,1-1 0,1 1 1,0-1-1,1 0 0,1 0 0,1-1 0,1 0 0,0-1 0,1 0 0,18 20 1,-23-31-82,0 1-1,0-1 1,1 0 0,0 0 0,0 0 0,0-1 0,0 0 0,1-1 0,0 0 0,0 0 0,0 0 0,0-1-1,8 1 1,8 0-996,-1-2-1,1 0 1,29-4-1,6-4-4141</inkml:trace>
   <inkml:trace contextRef="#ctx0" brushRef="#br0" timeOffset="1560.16">1092 610 1840,'0'0'10092,"4"-3"-9376,1 0-510,105-75 2283,-98 68-2416,-1-1 1,0 0-1,0 0 0,-1-1 1,0-1-1,14-25 1,-20 193 130,-4-81-206,0 13-251,0-29-6075</inkml:trace>
   <inkml:trace contextRef="#ctx0" brushRef="#br0" timeOffset="1916.28">1210 831 4889,'0'0'7143,"61"-27"-5493,-49 22-1600,85-28 648,-86 30-1277,0 1 0,0 0 0,20 0 1,-21 3-2191,-3 4-2744</inkml:trace>
   <inkml:trace contextRef="#ctx0" brushRef="#br0" timeOffset="2415.55">1804 382 3529,'0'0'7735,"0"5"-7443,-5 164 2520,-2 11-5379,10-164-1744,-3-12 662</inkml:trace>
@@ -14703,7 +15223,7 @@
   </inkml:definitions>
   <inkml:trace contextRef="#ctx0" brushRef="#br0">228 226 5457,'0'0'6715,"-13"0"-6367,-40 0-25,48 1-264,0 0 0,-1 1 1,1 0-1,0 0 0,0 1 1,1-1-1,-1 1 1,1 0-1,-1 0 0,1 1 1,0-1-1,0 1 0,0 0 1,1 0-1,-1 0 0,1 1 1,-4 6-1,-6 5 122,5-6-135,1 0-1,-1 0 0,2 0 1,-1 1-1,2 0 0,-1 1 1,1-1-1,-6 24 0,10-29-57,0-1 0,0 0 0,1 0-1,-1 0 1,1 1 0,0-1 0,1 0 0,-1 1-1,1-1 1,0 0 0,0 0 0,1 0-1,-1 0 1,1 0 0,0 0 0,1 0 0,-1-1-1,1 1 1,0-1 0,0 0 0,0 1-1,1-2 1,6 7 0,0-2 34,0-1 0,1-1 0,0 1-1,0-2 1,0 0 0,1 0 0,0-1 0,0 0 0,0-1-1,0-1 1,1 0 0,-1 0 0,1-1 0,-1-1 0,1 0 0,21-3-1,-24 2 16,1-1-1,0 0 1,-1 0-1,1-1 0,-1 0 1,0-1-1,0 0 0,0-1 1,0 0-1,-1 0 1,0-1-1,0-1 0,-1 1 1,1-1-1,-1-1 0,-1 1 1,0-2-1,0 1 1,9-14-1,-12 14-25,-1 0 0,0 0 0,0 0 0,-1-1 0,0 1 0,0-1 0,-1 1 0,-1-1 0,1 1 0,-1-1 0,0 0 0,-1 1 0,0-1 0,-1 1 0,1-1 0,-2 1 0,1 0 0,-1 0 0,0 0 0,-1 0 0,0 0 0,0 1 0,-7-10 0,6 10-56,0 0 0,-1 0 1,0 0-1,0 1 0,0 0 0,-1 0 1,0 0-1,0 1 0,0 0 1,-1 0-1,0 1 0,0 0 1,0 1-1,0-1 0,0 2 1,-1-1-1,1 1 0,-1 0 1,0 1-1,0 0 0,0 0 0,-13 1 1,21 1-52,-1-1-1,0 1 1,0-1 0,0 1 0,0-1 0,0 1 0,0 0-1,1 0 1,-1 0 0,0 0 0,1 0 0,-1 0 0,0 0-1,1 1 1,0-1 0,-1 1 0,1-1 0,0 1 0,0-1-1,-1 1 1,1 0 0,1 0 0,-2 2 0,-11 46-3072,12-45 2688,-2 22-3425</inkml:trace>
   <inkml:trace contextRef="#ctx0" brushRef="#br0" timeOffset="558.66">1143 11 6849,'0'0'4631,"-18"-2"-3907,5 0-621,2 0-49,0 0 1,0 1 0,-1 0-1,1 1 1,-1 0-1,1 1 1,0 0-1,-1 1 1,1 0-1,0 1 1,0 0 0,-11 5-1,-2 6 132,0 2 0,0 0 0,1 1 1,2 1-1,-1 1 0,2 1 0,1 1 0,0 1 0,-21 34 0,29-38-134,0 0 0,2 2-1,0-1 1,1 1 0,1 0 0,0 1 0,2-1-1,1 1 1,0 0 0,1 1 0,2-1-1,0 0 1,3 25 0,-1-38-53,0 1 0,1 0 1,0 0-1,0-1 0,1 1 0,0-1 0,1 0 1,-1 0-1,2 0 0,-1 0 0,1-1 0,0 0 1,1 0-1,0 0 0,0-1 0,0 1 0,1-2 1,0 1-1,0-1 0,8 5 0,-3-3-252,0-1 1,0 0-1,1 0 0,0-2 0,14 4 0,-10-4-1127,0-1 0,0 0 0,29-1 0,-23-2-5208</inkml:trace>
-  <inkml:trace contextRef="#ctx0" brushRef="#br0" timeOffset="1127.34">1193 314 7298,'0'0'4533,"-3"13"-4232,-5 18-158,0 9 111,-3-1-1,-19 48 1,37-130 906,5 15-1114,2 0 0,1 1 0,1 1 0,1 0-1,28-31 1,-44 56-43,1-1 0,-1 1 1,0 0-1,1 0 0,-1 0 0,0-1 0,1 1 0,0 1 0,-1-1 1,1 0-1,0 0 0,-1 0 0,1 1 0,0-1 0,0 1 1,-1 0-1,1-1 0,0 1 0,0 0 0,0 0 0,0 0 1,0 0-1,-1 0 0,4 1 0,-1 1-1,-1-1-1,1 1 1,-1 0-1,1 0 1,-1 0-1,0 1 1,0-1-1,0 1 1,0 0-1,5 5 1,4 8 12,-1 1 0,0-1 1,12 28-1,-23-44-12,3 7-71,0 0 1,0 0-1,-1 1 1,0-1-1,0 0 1,0 11-1,0 10-3335</inkml:trace>
+  <inkml:trace contextRef="#ctx0" brushRef="#br0" timeOffset="1127.33">1193 314 7298,'0'0'4533,"-3"13"-4232,-5 18-158,0 9 111,-3-1-1,-19 48 1,37-130 906,5 15-1114,2 0 0,1 1 0,1 1 0,1 0-1,28-31 1,-44 56-43,1-1 0,-1 1 1,0 0-1,1 0 0,-1 0 0,0-1 0,1 1 0,0 1 0,-1-1 1,1 0-1,0 0 0,-1 0 0,1 1 0,0-1 0,0 1 1,-1 0-1,1-1 0,0 1 0,0 0 0,0 0 0,0 0 1,0 0-1,-1 0 0,4 1 0,-1 1-1,-1-1-1,1 1 1,-1 0-1,1 0 1,-1 0-1,0 1 1,0-1-1,0 1 1,0 0-1,5 5 1,4 8 12,-1 1 0,0-1 1,12 28-1,-23-44-12,3 7-71,0 0 1,0 0-1,-1 1 1,0-1-1,0 0 1,0 11-1,0 10-3335</inkml:trace>
   <inkml:trace contextRef="#ctx0" brushRef="#br0" timeOffset="1546.33">1526 26 8010,'0'0'4706,"23"4"-3775,-23-4-929,42 6 366,-1 3 0,0 1-1,57 23 1,-83-26-277,-2-1-1,1 1 0,-1 1 0,0 1 0,-1 0 1,20 17-1,-27-21-60,0 1 0,0 0 0,0 0 0,-1 0 0,0 0-1,0 1 1,-1 0 0,0-1 0,0 1 0,0 0 0,-1 1 0,0-1 0,0 0 0,0 15 0,-2-7 7,-1 0 0,0 0 0,-1 1 1,-1-1-1,0-1 0,-2 1 0,1 0 0,-2-1 1,0 0-1,0 0 0,-2-1 0,1 1 1,-2-2-1,-17 22 0,-13 11-946,-2-1 0,-64 52 0,88-81 285,-43 36-2350</inkml:trace>
 </inkml:ink>
 </file>

</xml_diff>